<commit_message>
add introduction overview and boundary conditions
</commit_message>
<xml_diff>
--- a/3- High Level design.docx
+++ b/3- High Level design.docx
@@ -10,6 +10,105 @@
         <w:rPr>
           <w:rtl w:val="0"/>
         </w:rPr>
+        <w:t xml:space="preserve">1.4 Overview</w:t>
+      </w:r>
+    </w:p>
+    <w:p>
+      <w:pPr>
+        <w:jc w:val="both"/>
+        <w:rPr/>
+      </w:pPr>
+      <w:r>
+        <w:rPr>
+          <w:rtl w:val="0"/>
+        </w:rPr>
+        <w:t xml:space="preserve">MAITherapist is a web application which is designed especially for analyzing patient emotions of psychologists through therapy session video recordings. The psychologists are supposed to record the session by camera and upload the videos to the system. Then the system makes emotion analyses, turns it to written format and combines with the session transcript. Then, the final report can be viewed and downloaded by the user. The video recordings, transcripts and analysis are stored in AWS cloud to be viewed later, but the videos are deleted after 30 days. Besides them, there is a patient list of the psychologist, and detailed information about each of them.</w:t>
+      </w:r>
+    </w:p>
+    <w:p>
+      <w:pPr>
+        <w:jc w:val="both"/>
+        <w:rPr/>
+      </w:pPr>
+      <w:r>
+        <w:rPr>
+          <w:rtl w:val="0"/>
+        </w:rPr>
+        <w:t xml:space="preserve">The application consists of a client web interface for the users, and AWS cloud as backend for data storage and processing. In the client application, firstly there is a homepage that can be seen by everybody. There are other pages such as “about”, “pricing”, “contact” etc. as well. The users need to log in to the system in order to access the main features. If they are not registered in the system, firstly registration is made by using the sign up button. Otherwise, the login page is used by the login button. After logging in, they can view and manage their patients and information about them, or upload a session video of a related patient. </w:t>
+      </w:r>
+    </w:p>
+    <w:p>
+      <w:pPr>
+        <w:jc w:val="both"/>
+        <w:rPr/>
+      </w:pPr>
+      <w:r>
+        <w:rPr>
+          <w:rtl w:val="0"/>
+        </w:rPr>
+        <w:t xml:space="preserve">For the patient information, the user creates new patient information or updates the existing one. After saving it, it is sent to the backend to store in the DynamoDB database located in the AWS cloud.</w:t>
+      </w:r>
+    </w:p>
+    <w:p>
+      <w:pPr>
+        <w:jc w:val="both"/>
+        <w:rPr/>
+      </w:pPr>
+      <w:r>
+        <w:rPr>
+          <w:rtl w:val="0"/>
+        </w:rPr>
+        <w:t xml:space="preserve">For the video recordings, after uploading them, they are sent to the AWS Rekognition for emotion detection. Then these videos are kept in AWS S3 storage service. Also, the transcript of the video is generated and it is combined with the emotions that belong to the related time period. The result is stored in DynamoDB with the related patient data. End of the process, the report is sent back to the client application. After that, the user is able to see or download it. </w:t>
+      </w:r>
+    </w:p>
+    <w:p>
+      <w:pPr>
+        <w:rPr/>
+      </w:pPr>
+      <w:r>
+        <w:rPr>
+          <w:rtl w:val="0"/>
+        </w:rPr>
+      </w:r>
+    </w:p>
+    <w:p>
+      <w:pPr>
+        <w:rPr/>
+      </w:pPr>
+      <w:r>
+        <w:rPr>
+          <w:rtl w:val="0"/>
+        </w:rPr>
+      </w:r>
+    </w:p>
+    <w:p>
+      <w:pPr>
+        <w:rPr/>
+      </w:pPr>
+      <w:r>
+        <w:rPr>
+          <w:rtl w:val="0"/>
+        </w:rPr>
+      </w:r>
+    </w:p>
+    <w:p>
+      <w:pPr>
+        <w:rPr/>
+      </w:pPr>
+      <w:r>
+        <w:rPr>
+          <w:rtl w:val="0"/>
+        </w:rPr>
+      </w:r>
+    </w:p>
+    <w:p>
+      <w:pPr>
+        <w:rPr/>
+      </w:pPr>
+      <w:r>
+        <w:rPr>
+          <w:rtl w:val="0"/>
+        </w:rPr>
         <w:t xml:space="preserve">2.Proposed software architecture</w:t>
       </w:r>
     </w:p>
@@ -26,27 +125,30 @@
     </w:p>
     <w:p>
       <w:pPr>
-        <w:rPr/>
-      </w:pPr>
-      <w:r>
-        <w:rPr>
-          <w:rtl w:val="0"/>
-        </w:rPr>
-        <w:t xml:space="preserve">The MyAiTherapist system software architecture is a comprehensive document that describes the layout and component parts of the system. It acts as a blueprint for the design and development of the system, directing the team's technical choices and ensuring that all of the system's components function properly.</w:t>
-      </w:r>
-    </w:p>
-    <w:p>
-      <w:pPr>
-        <w:rPr/>
-      </w:pPr>
-      <w:r>
-        <w:rPr>
-          <w:rtl w:val="0"/>
-        </w:rPr>
-      </w:r>
-    </w:p>
-    <w:p>
-      <w:pPr>
+        <w:jc w:val="both"/>
+        <w:rPr/>
+      </w:pPr>
+      <w:r>
+        <w:rPr>
+          <w:rtl w:val="0"/>
+        </w:rPr>
+        <w:t xml:space="preserve">The MAITherapist system software architecture is a comprehensive document that describes the layout and component parts of the system. It acts as a blueprint for the design and development of the system, directing the team's technical choices and ensuring that all of the system's components function properly.</w:t>
+      </w:r>
+    </w:p>
+    <w:p>
+      <w:pPr>
+        <w:jc w:val="both"/>
+        <w:rPr/>
+      </w:pPr>
+      <w:r>
+        <w:rPr>
+          <w:rtl w:val="0"/>
+        </w:rPr>
+      </w:r>
+    </w:p>
+    <w:p>
+      <w:pPr>
+        <w:jc w:val="both"/>
         <w:rPr/>
       </w:pPr>
       <w:r>
@@ -58,16 +160,18 @@
     </w:p>
     <w:p>
       <w:pPr>
-        <w:rPr/>
-      </w:pPr>
-      <w:r>
-        <w:rPr>
-          <w:rtl w:val="0"/>
-        </w:rPr>
-      </w:r>
-    </w:p>
-    <w:p>
-      <w:pPr>
+        <w:jc w:val="both"/>
+        <w:rPr/>
+      </w:pPr>
+      <w:r>
+        <w:rPr>
+          <w:rtl w:val="0"/>
+        </w:rPr>
+      </w:r>
+    </w:p>
+    <w:p>
+      <w:pPr>
+        <w:jc w:val="both"/>
         <w:rPr/>
       </w:pPr>
       <w:r>
@@ -89,27 +193,30 @@
     </w:p>
     <w:p>
       <w:pPr>
-        <w:rPr/>
-      </w:pPr>
-      <w:r>
-        <w:rPr>
-          <w:rtl w:val="0"/>
-        </w:rPr>
-        <w:t xml:space="preserve">The software architecture gives the development team a roadmap and specifies classes and modules for implementation, ensuring that all required parts are present. By offering this level of detail and direction, the software architecture helps the MyAiTherapist system's development and deployment go smoothly.</w:t>
-      </w:r>
-    </w:p>
-    <w:p>
-      <w:pPr>
-        <w:rPr/>
-      </w:pPr>
-      <w:r>
-        <w:rPr>
-          <w:rtl w:val="0"/>
-        </w:rPr>
-      </w:r>
-    </w:p>
-    <w:p>
-      <w:pPr>
+        <w:jc w:val="both"/>
+        <w:rPr/>
+      </w:pPr>
+      <w:r>
+        <w:rPr>
+          <w:rtl w:val="0"/>
+        </w:rPr>
+        <w:t xml:space="preserve">The software architecture gives the development team a roadmap and specifies classes and modules for implementation, ensuring that all required parts are present. By offering this level of detail and direction, the software architecture helps the MAITherapist system's development and deployment go smoothly.</w:t>
+      </w:r>
+    </w:p>
+    <w:p>
+      <w:pPr>
+        <w:jc w:val="both"/>
+        <w:rPr/>
+      </w:pPr>
+      <w:r>
+        <w:rPr>
+          <w:rtl w:val="0"/>
+        </w:rPr>
+      </w:r>
+    </w:p>
+    <w:p>
+      <w:pPr>
+        <w:jc w:val="both"/>
         <w:rPr/>
       </w:pPr>
       <w:r>
@@ -121,27 +228,30 @@
     </w:p>
     <w:p>
       <w:pPr>
-        <w:rPr/>
-      </w:pPr>
-      <w:r>
-        <w:rPr>
-          <w:rtl w:val="0"/>
-        </w:rPr>
-        <w:t xml:space="preserve">To achieve effective design and development for MyAiTherapist web application, it will be splitted into several subsystems based on functional and non-functional requirements besides technical considerations. Each of these subsystems will be responsible for specific tasks and functions. Subsystems are going to work together and provide a cohesive and efficient overall system.</w:t>
-      </w:r>
-    </w:p>
-    <w:p>
-      <w:pPr>
-        <w:rPr/>
-      </w:pPr>
-      <w:r>
-        <w:rPr>
-          <w:rtl w:val="0"/>
-        </w:rPr>
-      </w:r>
-    </w:p>
-    <w:p>
-      <w:pPr>
+        <w:jc w:val="both"/>
+        <w:rPr/>
+      </w:pPr>
+      <w:r>
+        <w:rPr>
+          <w:rtl w:val="0"/>
+        </w:rPr>
+        <w:t xml:space="preserve">To achieve effective design and development for MAITherapist web application, it will be splitted into several subsystems based on functional and non-functional requirements besides technical considerations. Each of these subsystems will be responsible for specific tasks and functions. Subsystems are going to work together and provide a cohesive and efficient overall system.</w:t>
+      </w:r>
+    </w:p>
+    <w:p>
+      <w:pPr>
+        <w:jc w:val="both"/>
+        <w:rPr/>
+      </w:pPr>
+      <w:r>
+        <w:rPr>
+          <w:rtl w:val="0"/>
+        </w:rPr>
+      </w:r>
+    </w:p>
+    <w:p>
+      <w:pPr>
+        <w:jc w:val="both"/>
         <w:rPr/>
       </w:pPr>
       <w:r>
@@ -155,11 +265,12 @@
         <w:rPr>
           <w:rtl w:val="0"/>
         </w:rPr>
-        <w:t xml:space="preserve"> will be in charge of the User Interface of the MyAiTherapist. It'll provide a user interface that is easy to use. We'll use Nuxt 3 built on a javascript framework Vue.js to implement server-side rendering. The application will provide a smooth and responsive experience for users.  Front-end module will handle all engagement with the user. It'll communicate with the backend subsystem via APIs and represent the changes to users. AWS Amplify will also be used by the front-end subsystem to make it easier to integrate AWS cloud services, such as authentication, authorization, and data storage. Through APIs, it will communicate with the backend subsystem and manage all user interactions, including input and output. Through AWS Cognito, user authentication and authorization will be managed.</w:t>
-      </w:r>
-    </w:p>
-    <w:p>
-      <w:pPr>
+        <w:t xml:space="preserve"> will be in charge of the User Interface of the MAITherapist. It'll provide a user interface that is easy to use. We'll use Nuxt 3 built on a javascript framework Vue.js to implement server-side rendering. The application will provide a smooth and responsive experience for users.  Front-end module will handle all engagement with the user. It'll communicate with the backend subsystem via APIs and represent the changes to users. AWS Amplify will also be used by the front-end subsystem to make it easier to integrate AWS cloud services, such as authentication, authorization, and data storage. Through APIs, it will communicate with the backend subsystem and manage all user interactions, including input and output. Through AWS Cognito, user authentication and authorization will be managed.</w:t>
+      </w:r>
+    </w:p>
+    <w:p>
+      <w:pPr>
+        <w:jc w:val="both"/>
         <w:rPr>
           <w:b w:val="1"/>
         </w:rPr>
@@ -172,6 +283,7 @@
     </w:p>
     <w:p>
       <w:pPr>
+        <w:jc w:val="both"/>
         <w:rPr/>
       </w:pPr>
       <w:r>
@@ -190,26 +302,29 @@
     </w:p>
     <w:p>
       <w:pPr>
-        <w:rPr/>
-      </w:pPr>
-      <w:r>
-        <w:rPr>
-          <w:rtl w:val="0"/>
-        </w:rPr>
-      </w:r>
-    </w:p>
-    <w:p>
-      <w:pPr>
-        <w:rPr/>
-      </w:pPr>
-      <w:r>
-        <w:rPr>
-          <w:rtl w:val="0"/>
-        </w:rPr>
-      </w:r>
-    </w:p>
-    <w:p>
-      <w:pPr>
+        <w:jc w:val="both"/>
+        <w:rPr/>
+      </w:pPr>
+      <w:r>
+        <w:rPr>
+          <w:rtl w:val="0"/>
+        </w:rPr>
+      </w:r>
+    </w:p>
+    <w:p>
+      <w:pPr>
+        <w:jc w:val="both"/>
+        <w:rPr/>
+      </w:pPr>
+      <w:r>
+        <w:rPr>
+          <w:rtl w:val="0"/>
+        </w:rPr>
+      </w:r>
+    </w:p>
+    <w:p>
+      <w:pPr>
+        <w:jc w:val="both"/>
         <w:rPr/>
       </w:pPr>
       <w:r>
@@ -228,16 +343,18 @@
     </w:p>
     <w:p>
       <w:pPr>
-        <w:rPr/>
-      </w:pPr>
-      <w:r>
-        <w:rPr>
-          <w:rtl w:val="0"/>
-        </w:rPr>
-      </w:r>
-    </w:p>
-    <w:p>
-      <w:pPr>
+        <w:jc w:val="both"/>
+        <w:rPr/>
+      </w:pPr>
+      <w:r>
+        <w:rPr>
+          <w:rtl w:val="0"/>
+        </w:rPr>
+      </w:r>
+    </w:p>
+    <w:p>
+      <w:pPr>
+        <w:jc w:val="both"/>
         <w:rPr/>
       </w:pPr>
       <w:r>
@@ -264,21 +381,23 @@
         <w:rPr>
           <w:rtl w:val="0"/>
         </w:rPr>
-        <w:t xml:space="preserve">will be in charge of keeping track of the web application's performance and availability as well as gathering and storing logs for troubleshooting and analysis. With real-time visibility and insight into the web application's behavior provided by AWS CloudWatch and AWS X-Ray, the team will be able to quickly identify and resolve any potential problems.</w:t>
-      </w:r>
-    </w:p>
-    <w:p>
-      <w:pPr>
-        <w:rPr/>
-      </w:pPr>
-      <w:r>
-        <w:rPr>
-          <w:rtl w:val="0"/>
-        </w:rPr>
-      </w:r>
-    </w:p>
-    <w:p>
-      <w:pPr>
+        <w:t xml:space="preserve">will be in charge of keeping track of the web application's performance and availability as well as gathering and storing logs for troubleshooting and analysis. With real-time visibility and insight into the web application's behavior provided by AWS CloudWatch, the team will be able to quickly identify and resolve any potential problems.</w:t>
+      </w:r>
+    </w:p>
+    <w:p>
+      <w:pPr>
+        <w:jc w:val="both"/>
+        <w:rPr/>
+      </w:pPr>
+      <w:r>
+        <w:rPr>
+          <w:rtl w:val="0"/>
+        </w:rPr>
+      </w:r>
+    </w:p>
+    <w:p>
+      <w:pPr>
+        <w:jc w:val="both"/>
         <w:rPr/>
       </w:pPr>
       <w:r>
@@ -300,6 +419,51 @@
         <w:rPr/>
       </w:pPr>
       <w:r>
+        <w:rPr/>
+        <w:drawing>
+          <wp:inline distB="114300" distT="114300" distL="114300" distR="114300">
+            <wp:extent cx="5731200" cy="4927600"/>
+            <wp:effectExtent b="0" l="0" r="0" t="0"/>
+            <wp:docPr id="1" name="image1.jpg"/>
+            <a:graphic>
+              <a:graphicData uri="http://schemas.openxmlformats.org/drawingml/2006/picture">
+                <pic:pic>
+                  <pic:nvPicPr>
+                    <pic:cNvPr id="0" name="image1.jpg"/>
+                    <pic:cNvPicPr preferRelativeResize="0"/>
+                  </pic:nvPicPr>
+                  <pic:blipFill>
+                    <a:blip r:embed="rId6"/>
+                    <a:srcRect b="0" l="0" r="0" t="0"/>
+                    <a:stretch>
+                      <a:fillRect/>
+                    </a:stretch>
+                  </pic:blipFill>
+                  <pic:spPr>
+                    <a:xfrm>
+                      <a:off x="0" y="0"/>
+                      <a:ext cx="5731200" cy="4927600"/>
+                    </a:xfrm>
+                    <a:prstGeom prst="rect"/>
+                    <a:ln/>
+                  </pic:spPr>
+                </pic:pic>
+              </a:graphicData>
+            </a:graphic>
+          </wp:inline>
+        </w:drawing>
+      </w:r>
+      <w:r>
+        <w:rPr>
+          <w:rtl w:val="0"/>
+        </w:rPr>
+      </w:r>
+    </w:p>
+    <w:p>
+      <w:pPr>
+        <w:rPr/>
+      </w:pPr>
+      <w:r>
         <w:rPr>
           <w:rtl w:val="0"/>
         </w:rPr>
@@ -328,6 +492,7 @@
     </w:p>
     <w:p>
       <w:pPr>
+        <w:jc w:val="both"/>
         <w:rPr/>
       </w:pPr>
       <w:r>
@@ -339,6 +504,7 @@
     </w:p>
     <w:p>
       <w:pPr>
+        <w:jc w:val="both"/>
         <w:rPr/>
       </w:pPr>
       <w:r>
@@ -350,6 +516,7 @@
     </w:p>
     <w:p>
       <w:pPr>
+        <w:jc w:val="both"/>
         <w:rPr/>
       </w:pPr>
       <w:r>
@@ -361,6 +528,7 @@
     </w:p>
     <w:p>
       <w:pPr>
+        <w:jc w:val="both"/>
         <w:rPr/>
       </w:pPr>
       <w:r>
@@ -372,6 +540,7 @@
     </w:p>
     <w:p>
       <w:pPr>
+        <w:jc w:val="both"/>
         <w:rPr/>
       </w:pPr>
       <w:r>
@@ -383,6 +552,7 @@
     </w:p>
     <w:p>
       <w:pPr>
+        <w:jc w:val="both"/>
         <w:rPr/>
       </w:pPr>
       <w:r>
@@ -394,17 +564,18 @@
     </w:p>
     <w:p>
       <w:pPr>
-        <w:rPr/>
-      </w:pPr>
-      <w:r>
-        <w:rPr>
-          <w:rtl w:val="0"/>
-        </w:rPr>
-        <w:t xml:space="preserve">Debugging and troubleshooting the web application and its related services will be done using AWS X-Ray.</w:t>
-      </w:r>
-    </w:p>
-    <w:p>
-      <w:pPr>
+        <w:jc w:val="both"/>
+        <w:rPr/>
+      </w:pPr>
+      <w:r>
+        <w:rPr>
+          <w:rtl w:val="0"/>
+        </w:rPr>
+      </w:r>
+    </w:p>
+    <w:p>
+      <w:pPr>
+        <w:jc w:val="both"/>
         <w:rPr/>
       </w:pPr>
       <w:r>
@@ -416,16 +587,18 @@
     </w:p>
     <w:p>
       <w:pPr>
-        <w:rPr/>
-      </w:pPr>
-      <w:r>
-        <w:rPr>
-          <w:rtl w:val="0"/>
-        </w:rPr>
-      </w:r>
-    </w:p>
-    <w:p>
-      <w:pPr>
+        <w:jc w:val="both"/>
+        <w:rPr/>
+      </w:pPr>
+      <w:r>
+        <w:rPr>
+          <w:rtl w:val="0"/>
+        </w:rPr>
+      </w:r>
+    </w:p>
+    <w:p>
+      <w:pPr>
+        <w:jc w:val="both"/>
         <w:rPr/>
       </w:pPr>
       <w:r>
@@ -447,6 +620,7 @@
     </w:p>
     <w:p>
       <w:pPr>
+        <w:jc w:val="both"/>
         <w:rPr/>
       </w:pPr>
       <w:r>
@@ -496,6 +670,7 @@
     </w:p>
     <w:p>
       <w:pPr>
+        <w:jc w:val="both"/>
         <w:rPr/>
       </w:pPr>
       <w:r>
@@ -507,16 +682,18 @@
     </w:p>
     <w:p>
       <w:pPr>
-        <w:rPr/>
-      </w:pPr>
-      <w:r>
-        <w:rPr>
-          <w:rtl w:val="0"/>
-        </w:rPr>
-      </w:r>
-    </w:p>
-    <w:p>
-      <w:pPr>
+        <w:jc w:val="both"/>
+        <w:rPr/>
+      </w:pPr>
+      <w:r>
+        <w:rPr>
+          <w:rtl w:val="0"/>
+        </w:rPr>
+      </w:r>
+    </w:p>
+    <w:p>
+      <w:pPr>
+        <w:jc w:val="both"/>
         <w:rPr/>
       </w:pPr>
       <w:r>
@@ -528,16 +705,18 @@
     </w:p>
     <w:p>
       <w:pPr>
-        <w:rPr/>
-      </w:pPr>
-      <w:r>
-        <w:rPr>
-          <w:rtl w:val="0"/>
-        </w:rPr>
-      </w:r>
-    </w:p>
-    <w:p>
-      <w:pPr>
+        <w:jc w:val="both"/>
+        <w:rPr/>
+      </w:pPr>
+      <w:r>
+        <w:rPr>
+          <w:rtl w:val="0"/>
+        </w:rPr>
+      </w:r>
+    </w:p>
+    <w:p>
+      <w:pPr>
+        <w:jc w:val="both"/>
         <w:rPr/>
       </w:pPr>
       <w:r>
@@ -549,16 +728,18 @@
     </w:p>
     <w:p>
       <w:pPr>
-        <w:rPr/>
-      </w:pPr>
-      <w:r>
-        <w:rPr>
-          <w:rtl w:val="0"/>
-        </w:rPr>
-      </w:r>
-    </w:p>
-    <w:p>
-      <w:pPr>
+        <w:jc w:val="both"/>
+        <w:rPr/>
+      </w:pPr>
+      <w:r>
+        <w:rPr>
+          <w:rtl w:val="0"/>
+        </w:rPr>
+      </w:r>
+    </w:p>
+    <w:p>
+      <w:pPr>
+        <w:jc w:val="both"/>
         <w:rPr/>
       </w:pPr>
       <w:r>
@@ -570,16 +751,18 @@
     </w:p>
     <w:p>
       <w:pPr>
-        <w:rPr/>
-      </w:pPr>
-      <w:r>
-        <w:rPr>
-          <w:rtl w:val="0"/>
-        </w:rPr>
-      </w:r>
-    </w:p>
-    <w:p>
-      <w:pPr>
+        <w:jc w:val="both"/>
+        <w:rPr/>
+      </w:pPr>
+      <w:r>
+        <w:rPr>
+          <w:rtl w:val="0"/>
+        </w:rPr>
+      </w:r>
+    </w:p>
+    <w:p>
+      <w:pPr>
+        <w:jc w:val="both"/>
         <w:rPr/>
       </w:pPr>
       <w:r>
@@ -591,26 +774,29 @@
     </w:p>
     <w:p>
       <w:pPr>
-        <w:rPr/>
-      </w:pPr>
-      <w:r>
-        <w:rPr>
-          <w:rtl w:val="0"/>
-        </w:rPr>
-      </w:r>
-    </w:p>
-    <w:p>
-      <w:pPr>
-        <w:rPr/>
-      </w:pPr>
-      <w:r>
-        <w:rPr>
-          <w:rtl w:val="0"/>
-        </w:rPr>
-      </w:r>
-    </w:p>
-    <w:p>
-      <w:pPr>
+        <w:jc w:val="both"/>
+        <w:rPr/>
+      </w:pPr>
+      <w:r>
+        <w:rPr>
+          <w:rtl w:val="0"/>
+        </w:rPr>
+      </w:r>
+    </w:p>
+    <w:p>
+      <w:pPr>
+        <w:jc w:val="both"/>
+        <w:rPr/>
+      </w:pPr>
+      <w:r>
+        <w:rPr>
+          <w:rtl w:val="0"/>
+        </w:rPr>
+      </w:r>
+    </w:p>
+    <w:p>
+      <w:pPr>
+        <w:jc w:val="both"/>
         <w:rPr>
           <w:b w:val="1"/>
           <w:sz w:val="30"/>
@@ -629,6 +815,7 @@
     </w:p>
     <w:p>
       <w:pPr>
+        <w:jc w:val="both"/>
         <w:rPr/>
       </w:pPr>
       <w:r>
@@ -640,16 +827,18 @@
     </w:p>
     <w:p>
       <w:pPr>
-        <w:rPr/>
-      </w:pPr>
-      <w:r>
-        <w:rPr>
-          <w:rtl w:val="0"/>
-        </w:rPr>
-      </w:r>
-    </w:p>
-    <w:p>
-      <w:pPr>
+        <w:jc w:val="both"/>
+        <w:rPr/>
+      </w:pPr>
+      <w:r>
+        <w:rPr>
+          <w:rtl w:val="0"/>
+        </w:rPr>
+      </w:r>
+    </w:p>
+    <w:p>
+      <w:pPr>
+        <w:jc w:val="both"/>
         <w:rPr/>
       </w:pPr>
       <w:r>
@@ -661,16 +850,18 @@
     </w:p>
     <w:p>
       <w:pPr>
-        <w:rPr/>
-      </w:pPr>
-      <w:r>
-        <w:rPr>
-          <w:rtl w:val="0"/>
-        </w:rPr>
-      </w:r>
-    </w:p>
-    <w:p>
-      <w:pPr>
+        <w:jc w:val="both"/>
+        <w:rPr/>
+      </w:pPr>
+      <w:r>
+        <w:rPr>
+          <w:rtl w:val="0"/>
+        </w:rPr>
+      </w:r>
+    </w:p>
+    <w:p>
+      <w:pPr>
+        <w:jc w:val="both"/>
         <w:rPr/>
       </w:pPr>
       <w:r>
@@ -682,16 +873,18 @@
     </w:p>
     <w:p>
       <w:pPr>
-        <w:rPr/>
-      </w:pPr>
-      <w:r>
-        <w:rPr>
-          <w:rtl w:val="0"/>
-        </w:rPr>
-      </w:r>
-    </w:p>
-    <w:p>
-      <w:pPr>
+        <w:jc w:val="both"/>
+        <w:rPr/>
+      </w:pPr>
+      <w:r>
+        <w:rPr>
+          <w:rtl w:val="0"/>
+        </w:rPr>
+      </w:r>
+    </w:p>
+    <w:p>
+      <w:pPr>
+        <w:jc w:val="both"/>
         <w:rPr/>
       </w:pPr>
       <w:r>
@@ -703,16 +896,18 @@
     </w:p>
     <w:p>
       <w:pPr>
-        <w:rPr/>
-      </w:pPr>
-      <w:r>
-        <w:rPr>
-          <w:rtl w:val="0"/>
-        </w:rPr>
-      </w:r>
-    </w:p>
-    <w:p>
-      <w:pPr>
+        <w:jc w:val="both"/>
+        <w:rPr/>
+      </w:pPr>
+      <w:r>
+        <w:rPr>
+          <w:rtl w:val="0"/>
+        </w:rPr>
+      </w:r>
+    </w:p>
+    <w:p>
+      <w:pPr>
+        <w:jc w:val="both"/>
         <w:rPr/>
       </w:pPr>
       <w:r>
@@ -724,16 +919,18 @@
     </w:p>
     <w:p>
       <w:pPr>
-        <w:rPr/>
-      </w:pPr>
-      <w:r>
-        <w:rPr>
-          <w:rtl w:val="0"/>
-        </w:rPr>
-      </w:r>
-    </w:p>
-    <w:p>
-      <w:pPr>
+        <w:jc w:val="both"/>
+        <w:rPr/>
+      </w:pPr>
+      <w:r>
+        <w:rPr>
+          <w:rtl w:val="0"/>
+        </w:rPr>
+      </w:r>
+    </w:p>
+    <w:p>
+      <w:pPr>
+        <w:jc w:val="both"/>
         <w:rPr/>
       </w:pPr>
       <w:r>
@@ -745,6 +942,7 @@
     </w:p>
     <w:p>
       <w:pPr>
+        <w:jc w:val="both"/>
         <w:rPr/>
       </w:pPr>
       <w:r>
@@ -756,16 +954,18 @@
     </w:p>
     <w:p>
       <w:pPr>
-        <w:rPr/>
-      </w:pPr>
-      <w:r>
-        <w:rPr>
-          <w:rtl w:val="0"/>
-        </w:rPr>
-      </w:r>
-    </w:p>
-    <w:p>
-      <w:pPr>
+        <w:jc w:val="both"/>
+        <w:rPr/>
+      </w:pPr>
+      <w:r>
+        <w:rPr>
+          <w:rtl w:val="0"/>
+        </w:rPr>
+      </w:r>
+    </w:p>
+    <w:p>
+      <w:pPr>
+        <w:jc w:val="both"/>
         <w:rPr/>
       </w:pPr>
       <w:r>
@@ -777,16 +977,18 @@
     </w:p>
     <w:p>
       <w:pPr>
-        <w:rPr/>
-      </w:pPr>
-      <w:r>
-        <w:rPr>
-          <w:rtl w:val="0"/>
-        </w:rPr>
-      </w:r>
-    </w:p>
-    <w:p>
-      <w:pPr>
+        <w:jc w:val="both"/>
+        <w:rPr/>
+      </w:pPr>
+      <w:r>
+        <w:rPr>
+          <w:rtl w:val="0"/>
+        </w:rPr>
+      </w:r>
+    </w:p>
+    <w:p>
+      <w:pPr>
+        <w:jc w:val="both"/>
         <w:rPr/>
       </w:pPr>
       <w:r>
@@ -798,16 +1000,18 @@
     </w:p>
     <w:p>
       <w:pPr>
-        <w:rPr/>
-      </w:pPr>
-      <w:r>
-        <w:rPr>
-          <w:rtl w:val="0"/>
-        </w:rPr>
-      </w:r>
-    </w:p>
-    <w:p>
-      <w:pPr>
+        <w:jc w:val="both"/>
+        <w:rPr/>
+      </w:pPr>
+      <w:r>
+        <w:rPr>
+          <w:rtl w:val="0"/>
+        </w:rPr>
+      </w:r>
+    </w:p>
+    <w:p>
+      <w:pPr>
+        <w:jc w:val="both"/>
         <w:rPr/>
       </w:pPr>
       <w:r>
@@ -819,16 +1023,18 @@
     </w:p>
     <w:p>
       <w:pPr>
-        <w:rPr/>
-      </w:pPr>
-      <w:r>
-        <w:rPr>
-          <w:rtl w:val="0"/>
-        </w:rPr>
-      </w:r>
-    </w:p>
-    <w:p>
-      <w:pPr>
+        <w:jc w:val="both"/>
+        <w:rPr/>
+      </w:pPr>
+      <w:r>
+        <w:rPr>
+          <w:rtl w:val="0"/>
+        </w:rPr>
+      </w:r>
+    </w:p>
+    <w:p>
+      <w:pPr>
+        <w:jc w:val="both"/>
         <w:rPr/>
       </w:pPr>
       <w:r>
@@ -840,47 +1046,52 @@
     </w:p>
     <w:p>
       <w:pPr>
-        <w:rPr/>
-      </w:pPr>
-      <w:r>
-        <w:rPr>
-          <w:rtl w:val="0"/>
-        </w:rPr>
-      </w:r>
-    </w:p>
-    <w:p>
-      <w:pPr>
-        <w:rPr/>
-      </w:pPr>
-      <w:r>
-        <w:rPr>
-          <w:rtl w:val="0"/>
-        </w:rPr>
-      </w:r>
-    </w:p>
-    <w:p>
-      <w:pPr>
-        <w:rPr/>
-      </w:pPr>
-      <w:r>
-        <w:rPr>
-          <w:rtl w:val="0"/>
-        </w:rPr>
-        <w:t xml:space="preserve">2.7 Boundary conditions →  burayı paraphrase et direkt aiden aldım</w:t>
-      </w:r>
-    </w:p>
-    <w:p>
-      <w:pPr>
-        <w:rPr/>
-      </w:pPr>
-      <w:r>
-        <w:rPr>
-          <w:rtl w:val="0"/>
-        </w:rPr>
-      </w:r>
-    </w:p>
-    <w:p>
-      <w:pPr>
+        <w:jc w:val="both"/>
+        <w:rPr/>
+      </w:pPr>
+      <w:r>
+        <w:rPr>
+          <w:rtl w:val="0"/>
+        </w:rPr>
+      </w:r>
+    </w:p>
+    <w:p>
+      <w:pPr>
+        <w:jc w:val="both"/>
+        <w:rPr/>
+      </w:pPr>
+      <w:r>
+        <w:rPr>
+          <w:rtl w:val="0"/>
+        </w:rPr>
+      </w:r>
+    </w:p>
+    <w:p>
+      <w:pPr>
+        <w:jc w:val="both"/>
+        <w:rPr/>
+      </w:pPr>
+      <w:r>
+        <w:rPr>
+          <w:rtl w:val="0"/>
+        </w:rPr>
+        <w:t xml:space="preserve">2.7 Boundary conditions</w:t>
+      </w:r>
+    </w:p>
+    <w:p>
+      <w:pPr>
+        <w:jc w:val="both"/>
+        <w:rPr/>
+      </w:pPr>
+      <w:r>
+        <w:rPr>
+          <w:rtl w:val="0"/>
+        </w:rPr>
+      </w:r>
+    </w:p>
+    <w:p>
+      <w:pPr>
+        <w:jc w:val="both"/>
         <w:rPr/>
       </w:pPr>
       <w:r>
@@ -892,81 +1103,65 @@
     </w:p>
     <w:p>
       <w:pPr>
-        <w:rPr/>
-      </w:pPr>
-      <w:r>
-        <w:rPr>
-          <w:rtl w:val="0"/>
-        </w:rPr>
-      </w:r>
-    </w:p>
-    <w:p>
-      <w:pPr>
-        <w:rPr/>
-      </w:pPr>
-      <w:r>
-        <w:rPr>
-          <w:rtl w:val="0"/>
-        </w:rPr>
-        <w:t xml:space="preserve">During the initialization phase, the web application will perform the following tasks:</w:t>
-      </w:r>
-    </w:p>
-    <w:p>
-      <w:pPr>
-        <w:rPr/>
-      </w:pPr>
-      <w:r>
-        <w:rPr>
-          <w:rtl w:val="0"/>
-        </w:rPr>
-      </w:r>
-    </w:p>
-    <w:p>
-      <w:pPr>
-        <w:rPr/>
-      </w:pPr>
-      <w:r>
-        <w:rPr>
-          <w:rtl w:val="0"/>
-        </w:rPr>
-        <w:t xml:space="preserve">Establish a connection to the DynamoDB tables and S3 bucket for storing the therapy session records and analysis results.</w:t>
-      </w:r>
-    </w:p>
-    <w:p>
-      <w:pPr>
-        <w:rPr/>
-      </w:pPr>
-      <w:r>
-        <w:rPr>
-          <w:rtl w:val="0"/>
-        </w:rPr>
-        <w:t xml:space="preserve">Load the list of authorized users from Cognito and ensure that only these users are able to access the application.</w:t>
-      </w:r>
-    </w:p>
-    <w:p>
-      <w:pPr>
-        <w:rPr/>
-      </w:pPr>
-      <w:r>
-        <w:rPr>
-          <w:rtl w:val="0"/>
-        </w:rPr>
-        <w:t xml:space="preserve">Load any necessary configuration values and settings from a configuration file stored in S3.</w:t>
-      </w:r>
-    </w:p>
-    <w:p>
-      <w:pPr>
-        <w:rPr/>
-      </w:pPr>
-      <w:r>
-        <w:rPr>
-          <w:rtl w:val="0"/>
-        </w:rPr>
-        <w:t xml:space="preserve">Load any necessary libraries and dependencies required by the application.</w:t>
-      </w:r>
-    </w:p>
-    <w:p>
-      <w:pPr>
+        <w:jc w:val="both"/>
+        <w:rPr/>
+      </w:pPr>
+      <w:r>
+        <w:rPr>
+          <w:rtl w:val="0"/>
+        </w:rPr>
+      </w:r>
+    </w:p>
+    <w:p>
+      <w:pPr>
+        <w:jc w:val="both"/>
+        <w:rPr/>
+      </w:pPr>
+      <w:r>
+        <w:rPr>
+          <w:rtl w:val="0"/>
+        </w:rPr>
+        <w:t xml:space="preserve">During the initialization phase, first of all internet connection is required since the connections and necessary operations are performed through the internet. </w:t>
+      </w:r>
+    </w:p>
+    <w:p>
+      <w:pPr>
+        <w:jc w:val="both"/>
+        <w:rPr/>
+      </w:pPr>
+      <w:r>
+        <w:rPr>
+          <w:rtl w:val="0"/>
+        </w:rPr>
+        <w:t xml:space="preserve">When entering the web application client, the application will connect to the DynamoDB and S3 bucket to store the therapy session records and analysis results. It will load the list of authorized users from Cognito to make sure that only these users can log into the system. Also, it will load necessary configuration values and settings from a configuration file stored in S3, and necessary libraries and dependencies required by the application. </w:t>
+      </w:r>
+    </w:p>
+    <w:p>
+      <w:pPr>
+        <w:jc w:val="both"/>
+        <w:rPr/>
+      </w:pPr>
+      <w:r>
+        <w:rPr>
+          <w:rtl w:val="0"/>
+        </w:rPr>
+        <w:t xml:space="preserve">Then, to access the accounts users need to log into the system by their email and password. In this step, authentication will be made by Cognito. If the user does not exist, s/he must register to the system using the client. This process is made through the sign up button that opens the registration form. In the login page, if authentication is failed due to giving user data in the wrong way there is a warning about that. After logging to the system successfully, the user can reach the related content.</w:t>
+      </w:r>
+    </w:p>
+    <w:p>
+      <w:pPr>
+        <w:jc w:val="both"/>
+        <w:rPr/>
+      </w:pPr>
+      <w:r>
+        <w:rPr>
+          <w:rtl w:val="0"/>
+        </w:rPr>
+      </w:r>
+    </w:p>
+    <w:p>
+      <w:pPr>
+        <w:jc w:val="both"/>
         <w:rPr/>
       </w:pPr>
       <w:r>
@@ -978,70 +1173,53 @@
     </w:p>
     <w:p>
       <w:pPr>
-        <w:rPr/>
-      </w:pPr>
-      <w:r>
-        <w:rPr>
-          <w:rtl w:val="0"/>
-        </w:rPr>
-      </w:r>
-    </w:p>
-    <w:p>
-      <w:pPr>
-        <w:rPr/>
-      </w:pPr>
-      <w:r>
-        <w:rPr>
-          <w:rtl w:val="0"/>
-        </w:rPr>
-        <w:t xml:space="preserve">During the termination phase, the web application will perform the following tasks:</w:t>
-      </w:r>
-    </w:p>
-    <w:p>
-      <w:pPr>
-        <w:rPr/>
-      </w:pPr>
-      <w:r>
-        <w:rPr>
-          <w:rtl w:val="0"/>
-        </w:rPr>
-      </w:r>
-    </w:p>
-    <w:p>
-      <w:pPr>
-        <w:rPr/>
-      </w:pPr>
-      <w:r>
-        <w:rPr>
-          <w:rtl w:val="0"/>
-        </w:rPr>
-        <w:t xml:space="preserve">Close the connection to the DynamoDB tables and S3 bucket.</w:t>
-      </w:r>
-    </w:p>
-    <w:p>
-      <w:pPr>
-        <w:rPr/>
-      </w:pPr>
-      <w:r>
-        <w:rPr>
-          <w:rtl w:val="0"/>
-        </w:rPr>
-        <w:t xml:space="preserve">Save any necessary data or state to persistent storage (e.g., DynamoDB, S3).</w:t>
-      </w:r>
-    </w:p>
-    <w:p>
-      <w:pPr>
-        <w:rPr/>
-      </w:pPr>
-      <w:r>
-        <w:rPr>
-          <w:rtl w:val="0"/>
-        </w:rPr>
-        <w:t xml:space="preserve">Release any resources that are no longer needed (e.g., open connections, allocated memory).</w:t>
-      </w:r>
-    </w:p>
-    <w:p>
-      <w:pPr>
+        <w:jc w:val="both"/>
+        <w:rPr/>
+      </w:pPr>
+      <w:r>
+        <w:rPr>
+          <w:rtl w:val="0"/>
+        </w:rPr>
+      </w:r>
+    </w:p>
+    <w:p>
+      <w:pPr>
+        <w:jc w:val="both"/>
+        <w:rPr/>
+      </w:pPr>
+      <w:r>
+        <w:rPr>
+          <w:rtl w:val="0"/>
+        </w:rPr>
+        <w:t xml:space="preserve">The user can log out of the application when s/he wants. However, if there is a process that is not completed yet such as uploading a video, waiting for the analysis result etc. there must be a warning message before termination.</w:t>
+      </w:r>
+    </w:p>
+    <w:p>
+      <w:pPr>
+        <w:jc w:val="both"/>
+        <w:rPr/>
+      </w:pPr>
+      <w:r>
+        <w:rPr>
+          <w:rtl w:val="0"/>
+        </w:rPr>
+        <w:t xml:space="preserve">If termination is made, the system shall close the connection to the DynamoDB and S3 bucket, save necessary data or state to DynamoDB and S3, and release resources that are no longer needed such as open connections.</w:t>
+      </w:r>
+    </w:p>
+    <w:p>
+      <w:pPr>
+        <w:jc w:val="both"/>
+        <w:rPr/>
+      </w:pPr>
+      <w:r>
+        <w:rPr>
+          <w:rtl w:val="0"/>
+        </w:rPr>
+      </w:r>
+    </w:p>
+    <w:p>
+      <w:pPr>
+        <w:jc w:val="both"/>
         <w:rPr/>
       </w:pPr>
       <w:r>
@@ -1053,70 +1231,42 @@
     </w:p>
     <w:p>
       <w:pPr>
-        <w:rPr/>
-      </w:pPr>
-      <w:r>
-        <w:rPr>
-          <w:rtl w:val="0"/>
-        </w:rPr>
-      </w:r>
-    </w:p>
-    <w:p>
-      <w:pPr>
-        <w:rPr/>
-      </w:pPr>
-      <w:r>
-        <w:rPr>
-          <w:rtl w:val="0"/>
-        </w:rPr>
-        <w:t xml:space="preserve">In the event of a failure, the web application will perform the following tasks:</w:t>
-      </w:r>
-    </w:p>
-    <w:p>
-      <w:pPr>
-        <w:rPr/>
-      </w:pPr>
-      <w:r>
-        <w:rPr>
-          <w:rtl w:val="0"/>
-        </w:rPr>
-      </w:r>
-    </w:p>
-    <w:p>
-      <w:pPr>
-        <w:rPr/>
-      </w:pPr>
-      <w:r>
-        <w:rPr>
-          <w:rtl w:val="0"/>
-        </w:rPr>
-        <w:t xml:space="preserve">Log the error and any relevant details to a log file stored in S3.</w:t>
-      </w:r>
-    </w:p>
-    <w:p>
-      <w:pPr>
-        <w:rPr/>
-      </w:pPr>
-      <w:r>
-        <w:rPr>
-          <w:rtl w:val="0"/>
-        </w:rPr>
-        <w:t xml:space="preserve">Notify the appropriate parties (e.g., administrators, developers) of the failure via email or SMS.</w:t>
-      </w:r>
-    </w:p>
-    <w:p>
-      <w:pPr>
-        <w:rPr/>
-      </w:pPr>
-      <w:r>
-        <w:rPr>
-          <w:rtl w:val="0"/>
-        </w:rPr>
-        <w:t xml:space="preserve">Attempt to recover from the failure by re-initializing any affected components or services. If recovery is not possible, the application will shut down gracefully and alert the appropriate parties.</w:t>
-      </w:r>
-    </w:p>
-    <w:p>
-      <w:pPr>
+        <w:jc w:val="both"/>
+        <w:rPr/>
+      </w:pPr>
+      <w:r>
+        <w:rPr>
+          <w:rtl w:val="0"/>
+        </w:rPr>
+      </w:r>
+    </w:p>
+    <w:p>
+      <w:pPr>
+        <w:jc w:val="both"/>
+        <w:rPr/>
+      </w:pPr>
+      <w:r>
+        <w:rPr>
+          <w:rtl w:val="0"/>
+        </w:rPr>
+        <w:t xml:space="preserve">If there is a failure in the system, the system shall try to save the latest data, log the error to a log file stored in S3, notify the appropriate parties such as developers if necessary, about the failure via email or SMS. Also the system shall attempt to recover from the failure by re-initializing any affected components or services if possible, otherwise it will shut down.</w:t>
+      </w:r>
+    </w:p>
+    <w:p>
+      <w:pPr>
+        <w:jc w:val="both"/>
+        <w:rPr/>
+      </w:pPr>
+      <w:r>
+        <w:rPr>
+          <w:rtl w:val="0"/>
+        </w:rPr>
+        <w:t xml:space="preserve">Moreover, since the internet connection is required for the application, lack of connection can be one of the main factors that cause failure. </w:t>
+      </w:r>
+    </w:p>
+    <w:p>
+      <w:pPr>
+        <w:jc w:val="both"/>
         <w:rPr/>
       </w:pPr>
       <w:r>

</xml_diff>